<commit_message>
Faster gradient. Output for 1c, 2a, 2b, and 3a crf in report
</commit_message>
<xml_diff>
--- a/report.docx
+++ b/report.docx
@@ -30,14 +30,59 @@
       <w:r>
         <w:t>2b. optimal objective 3701.</w:t>
       </w:r>
+      <w:r>
+        <w:t>15799</w:t>
+      </w:r>
+      <w:r>
+        <w:t>865</w:t>
+      </w:r>
+    </w:p>
+    <w:p>
+      <w:r>
+        <w:t>3a. CRF accuracies</w:t>
+      </w:r>
+    </w:p>
+    <w:p>
+      <w:r>
+        <w:t>Accuracy for: 1</w:t>
+      </w:r>
+    </w:p>
+    <w:p>
+      <w:r>
+        <w:t>(0.0119220703692934, 0.44831666539430493)</w:t>
+      </w:r>
+    </w:p>
+    <w:p>
+      <w:r>
+        <w:t>Accuracy for: 10</w:t>
+      </w:r>
+    </w:p>
+    <w:p>
+      <w:r>
+        <w:t>(0.16196568769991276, 0.69146499732804034)</w:t>
+      </w:r>
+    </w:p>
+    <w:p>
+      <w:r>
+        <w:t>Accuracy for: 100</w:t>
+      </w:r>
+    </w:p>
+    <w:p>
+      <w:r>
+        <w:t>(0.38121546961325969, 0.80559584701122222)</w:t>
+      </w:r>
+    </w:p>
+    <w:p>
+      <w:r>
+        <w:t>Accuracy for: 1000</w:t>
+      </w:r>
+    </w:p>
+    <w:p>
+      <w:r>
+        <w:t>(0.47252108170979934, 0.83754485075196583)</w:t>
+      </w:r>
       <w:bookmarkStart w:id="0" w:name="_GoBack"/>
       <w:bookmarkEnd w:id="0"/>
-      <w:r>
-        <w:t>15799</w:t>
-      </w:r>
-      <w:r>
-        <w:t>865</w:t>
-      </w:r>
     </w:p>
     <w:sectPr>
       <w:pgSz w:w="12240" w:h="15840"/>

</xml_diff>